<commit_message>
docs: Add initial project proposal document
</commit_message>
<xml_diff>
--- a/doc/20243280 박정빈.docx
+++ b/doc/20243280 박정빈.docx
@@ -279,7 +279,19 @@
               <w:rPr>
                 <w:rFonts w:hint="eastAsia"/>
               </w:rPr>
-              <w:t xml:space="preserve"> 본 시스템은 고가의 관측 장비 없이 기존 CCTV 인프라를 활용하므로 비용 효율적이고, 넓은 지역의 강수 분포를 실시간으로 촘촘하게 파악할 수 있다. 이를 통해 최근 빈번해지는 국지성 집중호우나 돌발 홍수와 같은 기상 재해에 더욱 신속하고 정밀하게 대응이 가능해져 도시 재난 관리 효율성을 크게 향상시킬 것으로 기대된다.</w:t>
+              <w:t xml:space="preserve"> 본 시스템은 고가의 관측 장비 없이 기존 CCTV 인프라를 활용하므로 비용 효율적이고, 넓은 지역의 강수 분포를 실시간으로 촘촘하게 파악</w:t>
+            </w:r>
+            <w:r>
+              <w:rPr>
+                <w:rFonts w:hint="eastAsia"/>
+              </w:rPr>
+              <w:t>이 가능하다</w:t>
+            </w:r>
+            <w:r>
+              <w:rPr>
+                <w:rFonts w:hint="eastAsia"/>
+              </w:rPr>
+              <w:t>. 이를 통해 최근 빈번해지는 국지성 집중호우나 돌발 홍수와 같은 기상 재해에 더욱 신속하고 정밀하게 대응이 가능해져 도시 재난 관리 효율성을 크게 향상시킬 것으로 기대된다.</w:t>
             </w:r>
           </w:p>
         </w:tc>
@@ -615,9 +627,6 @@
           <w:p>
             <w:pPr>
               <w:jc w:val="left"/>
-              <w:rPr>
-                <w:rFonts w:hint="eastAsia"/>
-              </w:rPr>
             </w:pPr>
             <w:r>
               <w:rPr>
@@ -701,9 +710,6 @@
           <w:p>
             <w:pPr>
               <w:jc w:val="left"/>
-              <w:rPr>
-                <w:rFonts w:hint="eastAsia"/>
-              </w:rPr>
             </w:pPr>
             <w:r>
               <w:rPr>
@@ -827,9 +833,6 @@
           <w:p>
             <w:pPr>
               <w:jc w:val="left"/>
-              <w:rPr>
-                <w:rFonts w:hint="eastAsia"/>
-              </w:rPr>
             </w:pPr>
             <w:r>
               <w:rPr>
@@ -838,15 +841,7 @@
               <w:t xml:space="preserve">- </w:t>
             </w:r>
             <w:r>
-              <w:t xml:space="preserve">시 전역의 강수량을 실시간 </w:t>
-            </w:r>
-            <w:proofErr w:type="spellStart"/>
-            <w:r>
-              <w:t>시각화하는</w:t>
-            </w:r>
-            <w:proofErr w:type="spellEnd"/>
-            <w:r>
-              <w:t xml:space="preserve"> 웹 대시보드를 통해 신속한 재난 대응 의사결정을 지원할 수 있</w:t>
+              <w:t>시 전역의 강수량을 실시간 시각화하는 웹 대시보드를 통해 신속한 재난 대응 의사결정을 지원할 수 있</w:t>
             </w:r>
             <w:r>
               <w:rPr>
@@ -939,15 +934,7 @@
               <w:t xml:space="preserve"> </w:t>
             </w:r>
             <w:r>
-              <w:t>최근 우리 사회는 ‘기후 변화’</w:t>
-            </w:r>
-            <w:proofErr w:type="spellStart"/>
-            <w:r>
-              <w:t>를</w:t>
-            </w:r>
-            <w:proofErr w:type="spellEnd"/>
-            <w:r>
-              <w:t xml:space="preserve"> 넘어 ‘기후위기시대’로 접어들고 있다. 해마다 기후 재해의 규</w:t>
+              <w:t>최근 우리 사회는 ‘기후 변화’를 넘어 ‘기후위기시대’로 접어들고 있다. 해마다 기후 재해의 규</w:t>
             </w:r>
             <w:r>
               <w:lastRenderedPageBreak/>
@@ -957,9 +944,6 @@
           <w:p>
             <w:pPr>
               <w:jc w:val="left"/>
-              <w:rPr>
-                <w:rFonts w:hint="eastAsia"/>
-              </w:rPr>
             </w:pPr>
             <w:r>
               <w:rPr>
@@ -998,16 +982,8 @@
               <w:rPr>
                 <w:rFonts w:hint="eastAsia"/>
               </w:rPr>
-              <w:t xml:space="preserve"> LG헬로비전), (</w:t>
-            </w:r>
-            <w:proofErr w:type="spellStart"/>
-            <w:r>
-              <w:rPr>
-                <w:rFonts w:hint="eastAsia"/>
-              </w:rPr>
-              <w:t>김순강</w:t>
-            </w:r>
-            <w:proofErr w:type="spellEnd"/>
+              <w:t xml:space="preserve"> LG헬로비전), (김순강</w:t>
+            </w:r>
             <w:r>
               <w:rPr>
                 <w:rFonts w:hint="eastAsia"/>
@@ -1018,17 +994,11 @@
           <w:p>
             <w:pPr>
               <w:jc w:val="left"/>
-              <w:rPr>
-                <w:rFonts w:hint="eastAsia"/>
-              </w:rPr>
-            </w:pPr>
-          </w:p>
-          <w:p>
-            <w:pPr>
-              <w:jc w:val="left"/>
-              <w:rPr>
-                <w:rFonts w:hint="eastAsia"/>
-              </w:rPr>
+            </w:pPr>
+          </w:p>
+          <w:p>
+            <w:pPr>
+              <w:jc w:val="left"/>
             </w:pPr>
             <w:r>
               <w:rPr>
@@ -1075,29 +1045,12 @@
               <w:rPr>
                 <w:rFonts w:hint="eastAsia"/>
               </w:rPr>
-              <w:t xml:space="preserve">. 반면 레이더는 넓은 범위의 측정이 가능하지만, 강수량을 직접 측정하지 않고 반사도 신호를 통한 간접 추정에 의존하여, 지형 차폐, </w:t>
-            </w:r>
-            <w:proofErr w:type="spellStart"/>
-            <w:r>
-              <w:rPr>
-                <w:rFonts w:hint="eastAsia"/>
-              </w:rPr>
-              <w:t>클러터</w:t>
-            </w:r>
-            <w:proofErr w:type="spellEnd"/>
-            <w:r>
-              <w:rPr>
-                <w:rFonts w:hint="eastAsia"/>
-              </w:rPr>
-              <w:t xml:space="preserve">, 감쇠, 밝은 띠 등의 오차 요인에 의해 정확도가 떨어진다. </w:t>
-            </w:r>
-          </w:p>
-          <w:p>
-            <w:pPr>
-              <w:jc w:val="left"/>
-              <w:rPr>
-                <w:rFonts w:hint="eastAsia"/>
-              </w:rPr>
+              <w:t xml:space="preserve">. 반면 레이더는 넓은 범위의 측정이 가능하지만, 강수량을 직접 측정하지 않고 반사도 신호를 통한 간접 추정에 의존하여, 지형 차폐, 클러터, 감쇠, 밝은 띠 등의 오차 요인에 의해 정확도가 떨어진다. </w:t>
+            </w:r>
+          </w:p>
+          <w:p>
+            <w:pPr>
+              <w:jc w:val="left"/>
             </w:pPr>
             <w:r>
               <w:rPr>
@@ -1124,94 +1077,74 @@
               <w:t>의 문제가 발생할 수 있다</w:t>
             </w:r>
             <w:r>
+              <w:rPr>
+                <w:rFonts w:hint="eastAsia"/>
+              </w:rPr>
+              <w:t xml:space="preserve">. </w:t>
+            </w:r>
+            <w:r>
               <w:t>(Ochoa-Rodríguez et al., 2019)</w:t>
             </w:r>
             <w:r>
               <w:rPr>
                 <w:rFonts w:hint="eastAsia"/>
               </w:rPr>
-              <w:t xml:space="preserve">, </w:t>
-            </w:r>
-            <w:proofErr w:type="gramStart"/>
-            <w:r>
-              <w:rPr>
-                <w:rFonts w:hint="eastAsia"/>
-              </w:rPr>
-              <w:t>(</w:t>
-            </w:r>
-            <w:r>
+              <w:t>, (</w:t>
+            </w:r>
+            <w:r>
+              <w:t xml:space="preserve"> O</w:t>
+            </w:r>
+            <w:r>
+              <w:rPr>
+                <w:rFonts w:ascii="Calibri" w:hAnsi="Calibri" w:cs="Calibri"/>
+              </w:rPr>
+              <w:t>ś</w:t>
+            </w:r>
+            <w:r>
+              <w:t>r</w:t>
+            </w:r>
+            <w:r>
+              <w:rPr>
+                <w:rFonts w:ascii="맑은 고딕" w:hAnsi="맑은 고딕" w:cs="맑은 고딕"/>
+              </w:rPr>
+              <w:t>ó</w:t>
+            </w:r>
+            <w:r>
+              <w:t>dka, K., Szturc, J., &amp; Jurczyk, A. (2021)</w:t>
+            </w:r>
+            <w:r>
+              <w:rPr>
+                <w:rFonts w:hint="eastAsia"/>
+              </w:rPr>
+              <w:t>)</w:t>
+            </w:r>
+          </w:p>
+          <w:p>
+            <w:pPr>
+              <w:jc w:val="left"/>
+            </w:pPr>
+            <w:r>
+              <w:rPr>
+                <w:rFonts w:hint="eastAsia"/>
+              </w:rPr>
               <w:t xml:space="preserve"> </w:t>
             </w:r>
-            <w:proofErr w:type="spellStart"/>
-            <w:r>
-              <w:t>O</w:t>
-            </w:r>
-            <w:r>
-              <w:rPr>
-                <w:rFonts w:ascii="Calibri" w:hAnsi="Calibri" w:cs="Calibri"/>
-              </w:rPr>
-              <w:t>ś</w:t>
-            </w:r>
-            <w:r>
-              <w:t>r</w:t>
-            </w:r>
-            <w:r>
-              <w:rPr>
-                <w:rFonts w:ascii="맑은 고딕" w:hAnsi="맑은 고딕" w:cs="맑은 고딕"/>
-              </w:rPr>
-              <w:t>ó</w:t>
-            </w:r>
-            <w:r>
-              <w:t>dka</w:t>
-            </w:r>
-            <w:proofErr w:type="spellEnd"/>
-            <w:proofErr w:type="gramEnd"/>
-            <w:r>
-              <w:t xml:space="preserve">, K., </w:t>
-            </w:r>
-            <w:proofErr w:type="spellStart"/>
-            <w:r>
-              <w:t>Szturc</w:t>
-            </w:r>
-            <w:proofErr w:type="spellEnd"/>
-            <w:r>
-              <w:t>, J., &amp; Jurczyk, A. (2021)</w:t>
-            </w:r>
-            <w:r>
-              <w:rPr>
-                <w:rFonts w:hint="eastAsia"/>
-              </w:rPr>
-              <w:t>)</w:t>
-            </w:r>
-          </w:p>
-          <w:p>
-            <w:pPr>
-              <w:jc w:val="left"/>
-            </w:pPr>
-            <w:r>
-              <w:rPr>
-                <w:rFonts w:hint="eastAsia"/>
-              </w:rPr>
-              <w:t xml:space="preserve"> </w:t>
-            </w:r>
-            <w:r>
-              <w:t xml:space="preserve">또한 집중호우는 발생 예측이 어렵고 지속시간이 짧아, 재난 예·경보 시스템이 작동되더라도 침수 피해가 이미 진행된 뒤 대응이 이루어지는 경우가 많다. 실제로 2022년 강남역 침수, 2023년 </w:t>
-            </w:r>
-            <w:proofErr w:type="spellStart"/>
-            <w:r>
-              <w:t>오송차도</w:t>
-            </w:r>
-            <w:proofErr w:type="spellEnd"/>
-            <w:r>
-              <w:t xml:space="preserve"> 참사 등은 국지성 폭우가 실시간으로 관측·전파되지 못한 결과로, 시민 대피 및 차량 통제가 제때 이뤄지지 않았다. 이는 단순한 예보의 정확도 문제가 아니라, 실시간 감지·시각화 체계의 부재로 인한 대응 공백이라 할 수 있다.</w:t>
-            </w:r>
-          </w:p>
-          <w:p>
-            <w:pPr>
-              <w:jc w:val="left"/>
-              <w:rPr>
-                <w:rFonts w:hint="eastAsia"/>
-              </w:rPr>
+            <w:r>
+              <w:t>또한 집중호우는 발생 예측이 어렵고 지속시간이 짧아, 재난 예·경보 시스템이 작동되더라도 침수 피해가 이미 진행된 뒤 대응이 이루어지는 경우가 많다. 실제로 2022년 강남역 침수, 2023년 오송차도 참사 등은 국지성 폭우가 실시간으로 관측·전파되지 못한 결과로, 시민 대피 및 차량 통제가 제때 이뤄지지 않았다. 이는 단순한 예보의 정확도 문제가 아니라, 실시간 감지·시각화 체계의 부재로 인한 대응 공백</w:t>
+            </w:r>
+            <w:r>
+              <w:rPr>
+                <w:rFonts w:hint="eastAsia"/>
+              </w:rPr>
+              <w:t>임을 알 수 있다</w:t>
+            </w:r>
+            <w:r>
+              <w:t>.</w:t>
+            </w:r>
+          </w:p>
+          <w:p>
+            <w:pPr>
+              <w:jc w:val="left"/>
             </w:pPr>
           </w:p>
           <w:p>
@@ -1228,9 +1161,6 @@
           <w:p>
             <w:pPr>
               <w:jc w:val="left"/>
-              <w:rPr>
-                <w:rFonts w:hint="eastAsia"/>
-              </w:rPr>
             </w:pPr>
             <w:r>
               <w:rPr>
@@ -1294,9 +1224,6 @@
           <w:p>
             <w:pPr>
               <w:jc w:val="left"/>
-              <w:rPr>
-                <w:rFonts w:hint="eastAsia"/>
-              </w:rPr>
             </w:pPr>
             <w:r>
               <w:rPr>
@@ -1464,7 +1391,13 @@
               <w:rPr>
                 <w:rFonts w:hint="eastAsia"/>
               </w:rPr>
-              <w:t>할 수 있다. 나아가, 이러한 시스템은</w:t>
+              <w:t>이 가능하다</w:t>
+            </w:r>
+            <w:r>
+              <w:rPr>
+                <w:rFonts w:hint="eastAsia"/>
+              </w:rPr>
+              <w:t>. 나아가, 이러한 시스템은</w:t>
             </w:r>
             <w:r>
               <w:rPr>
@@ -1540,7 +1473,6 @@
             <w:pPr>
               <w:jc w:val="left"/>
               <w:rPr>
-                <w:rFonts w:hint="eastAsia"/>
                 <w:b/>
                 <w:color w:val="0000FF"/>
               </w:rPr>
@@ -1607,10 +1539,10 @@
                 <w:bCs/>
               </w:rPr>
               <w:drawing>
-                <wp:inline distT="0" distB="0" distL="0" distR="0" wp14:anchorId="56251A70" wp14:editId="7E5EA2D0">
-                  <wp:extent cx="5561330" cy="1569492"/>
-                  <wp:effectExtent l="0" t="0" r="1270" b="0"/>
-                  <wp:docPr id="1421640416" name="그림 15"/>
+                <wp:inline distT="0" distB="0" distL="0" distR="0" wp14:anchorId="185A5B6E" wp14:editId="21D6473E">
+                  <wp:extent cx="5601718" cy="1501253"/>
+                  <wp:effectExtent l="0" t="0" r="0" b="3810"/>
+                  <wp:docPr id="1696487370" name="그림 6"/>
                   <wp:cNvGraphicFramePr>
                     <a:graphicFrameLocks xmlns:a="http://schemas.openxmlformats.org/drawingml/2006/main" noChangeAspect="1"/>
                   </wp:cNvGraphicFramePr>
@@ -1618,7 +1550,7 @@
                     <a:graphicData uri="http://schemas.openxmlformats.org/drawingml/2006/picture">
                       <pic:pic xmlns:pic="http://schemas.openxmlformats.org/drawingml/2006/picture">
                         <pic:nvPicPr>
-                          <pic:cNvPr id="0" name="Picture 30"/>
+                          <pic:cNvPr id="0" name="Picture 6"/>
                           <pic:cNvPicPr>
                             <a:picLocks noChangeAspect="1" noChangeArrowheads="1"/>
                           </pic:cNvPicPr>
@@ -1639,7 +1571,7 @@
                         <pic:spPr bwMode="auto">
                           <a:xfrm>
                             <a:off x="0" y="0"/>
-                            <a:ext cx="5575589" cy="1573516"/>
+                            <a:ext cx="5634691" cy="1510090"/>
                           </a:xfrm>
                           <a:prstGeom prst="rect">
                             <a:avLst/>
@@ -1707,32 +1639,7 @@
                 <w:rFonts w:hint="eastAsia"/>
                 <w:bCs/>
               </w:rPr>
-              <w:t xml:space="preserve"> - 언어/프레임 워크: Python, </w:t>
-            </w:r>
-            <w:proofErr w:type="spellStart"/>
-            <w:proofErr w:type="gramStart"/>
-            <w:r>
-              <w:rPr>
-                <w:rFonts w:hint="eastAsia"/>
-                <w:bCs/>
-              </w:rPr>
-              <w:t>PyTorch</w:t>
-            </w:r>
-            <w:proofErr w:type="spellEnd"/>
-            <w:r>
-              <w:rPr>
-                <w:rFonts w:hint="eastAsia"/>
-                <w:bCs/>
-              </w:rPr>
-              <w:t xml:space="preserve"> /</w:t>
-            </w:r>
-            <w:proofErr w:type="gramEnd"/>
-            <w:r>
-              <w:rPr>
-                <w:rFonts w:hint="eastAsia"/>
-                <w:bCs/>
-              </w:rPr>
-              <w:t xml:space="preserve"> TensorFlow</w:t>
+              <w:t xml:space="preserve"> - 언어/프레임 워크: Python, PyTorch / TensorFlow</w:t>
             </w:r>
           </w:p>
           <w:p>
@@ -1790,17 +1697,8 @@
                 <w:rFonts w:hint="eastAsia"/>
                 <w:bCs/>
               </w:rPr>
-              <w:t xml:space="preserve">2) </w:t>
-            </w:r>
-            <w:proofErr w:type="spellStart"/>
-            <w:r>
-              <w:rPr>
-                <w:rFonts w:hint="eastAsia"/>
-                <w:bCs/>
-              </w:rPr>
-              <w:t>백엔드</w:t>
-            </w:r>
-            <w:proofErr w:type="spellEnd"/>
+              <w:t>2) 백엔드</w:t>
+            </w:r>
           </w:p>
           <w:p>
             <w:pPr>
@@ -1829,48 +1727,37 @@
                 <w:rFonts w:hint="eastAsia"/>
                 <w:bCs/>
               </w:rPr>
-              <w:t xml:space="preserve"> - 역할: AI 모델의 예측 결과를 받아 처리하고, </w:t>
-            </w:r>
-            <w:proofErr w:type="spellStart"/>
-            <w:r>
-              <w:rPr>
-                <w:rFonts w:hint="eastAsia"/>
-                <w:bCs/>
-              </w:rPr>
-              <w:t>프론트엔드로</w:t>
-            </w:r>
-            <w:proofErr w:type="spellEnd"/>
-            <w:r>
-              <w:rPr>
-                <w:rFonts w:hint="eastAsia"/>
-                <w:bCs/>
-              </w:rPr>
-              <w:t xml:space="preserve"> 데이터를 전송한다.</w:t>
-            </w:r>
-          </w:p>
-          <w:p>
-            <w:pPr>
-              <w:jc w:val="left"/>
-              <w:rPr>
-                <w:bCs/>
-              </w:rPr>
-            </w:pPr>
-            <w:r>
-              <w:rPr>
-                <w:rFonts w:hint="eastAsia"/>
-                <w:bCs/>
-              </w:rPr>
-              <w:t xml:space="preserve">3) </w:t>
-            </w:r>
-            <w:proofErr w:type="spellStart"/>
-            <w:r>
-              <w:rPr>
-                <w:rFonts w:hint="eastAsia"/>
-                <w:bCs/>
-              </w:rPr>
-              <w:t>프론드엔드</w:t>
-            </w:r>
-            <w:proofErr w:type="spellEnd"/>
+              <w:t xml:space="preserve"> - 역할: AI 모델의 예측 결과를 받아 처리하고, 프론트엔드로 데이터를 전송한다.</w:t>
+            </w:r>
+          </w:p>
+          <w:p>
+            <w:pPr>
+              <w:jc w:val="left"/>
+              <w:rPr>
+                <w:bCs/>
+              </w:rPr>
+            </w:pPr>
+            <w:r>
+              <w:rPr>
+                <w:rFonts w:hint="eastAsia"/>
+                <w:bCs/>
+              </w:rPr>
+              <w:t>3) 프론</w:t>
+            </w:r>
+            <w:r>
+              <w:rPr>
+                <w:rFonts w:hint="eastAsia"/>
+                <w:bCs/>
+              </w:rPr>
+              <w:t>트</w:t>
+            </w:r>
+            <w:r>
+              <w:rPr>
+                <w:rFonts w:hint="eastAsia"/>
+                <w:bCs/>
+              </w:rPr>
+              <w:t>엔드</w:t>
+            </w:r>
           </w:p>
           <w:p>
             <w:pPr>
@@ -1891,72 +1778,50 @@
                 <w:rFonts w:hint="eastAsia"/>
                 <w:bCs/>
               </w:rPr>
-              <w:t xml:space="preserve">Python, Dash (by </w:t>
-            </w:r>
-            <w:proofErr w:type="spellStart"/>
-            <w:r>
-              <w:rPr>
-                <w:rFonts w:hint="eastAsia"/>
-                <w:bCs/>
-              </w:rPr>
-              <w:t>Ploty</w:t>
-            </w:r>
-            <w:proofErr w:type="spellEnd"/>
-            <w:proofErr w:type="gramStart"/>
-            <w:r>
-              <w:rPr>
-                <w:rFonts w:hint="eastAsia"/>
-                <w:bCs/>
-              </w:rPr>
-              <w:t>) /</w:t>
-            </w:r>
-            <w:proofErr w:type="gramEnd"/>
-            <w:r>
-              <w:rPr>
-                <w:rFonts w:hint="eastAsia"/>
-                <w:bCs/>
-              </w:rPr>
-              <w:t xml:space="preserve"> </w:t>
-            </w:r>
-            <w:proofErr w:type="spellStart"/>
-            <w:r>
-              <w:rPr>
-                <w:rFonts w:hint="eastAsia"/>
-                <w:bCs/>
-              </w:rPr>
-              <w:t>Streamlit</w:t>
-            </w:r>
-            <w:proofErr w:type="spellEnd"/>
-          </w:p>
-          <w:p>
-            <w:pPr>
-              <w:jc w:val="left"/>
-              <w:rPr>
-                <w:bCs/>
-              </w:rPr>
-            </w:pPr>
-            <w:r>
-              <w:rPr>
-                <w:rFonts w:hint="eastAsia"/>
-                <w:bCs/>
-              </w:rPr>
-              <w:t xml:space="preserve"> - 핵심 라이브러리: </w:t>
-            </w:r>
-            <w:proofErr w:type="spellStart"/>
-            <w:r>
-              <w:rPr>
-                <w:rFonts w:hint="eastAsia"/>
-                <w:bCs/>
-              </w:rPr>
-              <w:t>Ploty</w:t>
-            </w:r>
-            <w:proofErr w:type="spellEnd"/>
-            <w:r>
-              <w:rPr>
-                <w:rFonts w:hint="eastAsia"/>
-                <w:bCs/>
-              </w:rPr>
-              <w:t xml:space="preserve"> Express(인터랙티브 차트), Dash Leaflet(지도 시각화)</w:t>
+              <w:t>Python, Dash (by Plot</w:t>
+            </w:r>
+            <w:r>
+              <w:rPr>
+                <w:rFonts w:hint="eastAsia"/>
+                <w:bCs/>
+              </w:rPr>
+              <w:t>l</w:t>
+            </w:r>
+            <w:r>
+              <w:rPr>
+                <w:rFonts w:hint="eastAsia"/>
+                <w:bCs/>
+              </w:rPr>
+              <w:t>y) / Streamlit</w:t>
+            </w:r>
+          </w:p>
+          <w:p>
+            <w:pPr>
+              <w:jc w:val="left"/>
+              <w:rPr>
+                <w:bCs/>
+              </w:rPr>
+            </w:pPr>
+            <w:r>
+              <w:rPr>
+                <w:rFonts w:hint="eastAsia"/>
+                <w:bCs/>
+              </w:rPr>
+              <w:t xml:space="preserve"> - 핵심 라이브러리: Plot</w:t>
+            </w:r>
+            <w:r>
+              <w:rPr>
+                <w:rFonts w:hint="eastAsia"/>
+                <w:bCs/>
+              </w:rPr>
+              <w:t>l</w:t>
+            </w:r>
+            <w:r>
+              <w:rPr>
+                <w:rFonts w:hint="eastAsia"/>
+                <w:bCs/>
+              </w:rPr>
+              <w:t>y Express(인터랙티브 차트), Dash Leaflet(지도 시각화)</w:t>
             </w:r>
           </w:p>
           <w:p>
@@ -1972,23 +1837,7 @@
                 <w:rFonts w:hint="eastAsia"/>
                 <w:bCs/>
               </w:rPr>
-              <w:t xml:space="preserve"> - 역할: 사용자가 접속하여 실시간 강수량 </w:t>
-            </w:r>
-            <w:proofErr w:type="spellStart"/>
-            <w:r>
-              <w:rPr>
-                <w:rFonts w:hint="eastAsia"/>
-                <w:bCs/>
-              </w:rPr>
-              <w:t>맵과</w:t>
-            </w:r>
-            <w:proofErr w:type="spellEnd"/>
-            <w:r>
-              <w:rPr>
-                <w:rFonts w:hint="eastAsia"/>
-                <w:bCs/>
-              </w:rPr>
-              <w:t xml:space="preserve"> 관련 정보를 확인할 수 있는 파이썬 기반의 웹 대시보드를 개발한다.</w:t>
+              <w:t xml:space="preserve"> - 역할: 사용자가 접속하여 실시간 강수량 맵과 관련 정보를 확인할 수 있는 파이썬 기반의 웹 대시보드를 개발한다.</w:t>
             </w:r>
           </w:p>
           <w:p>
@@ -1996,7 +1845,6 @@
               <w:ind w:left="300" w:hangingChars="150" w:hanging="300"/>
               <w:jc w:val="left"/>
               <w:rPr>
-                <w:rFonts w:hint="eastAsia"/>
                 <w:bCs/>
               </w:rPr>
             </w:pPr>
@@ -2044,31 +1892,24 @@
                 <w:rFonts w:hint="eastAsia"/>
                 <w:bCs/>
               </w:rPr>
-              <w:t xml:space="preserve"> - 데이터 수집 및 </w:t>
-            </w:r>
-            <w:proofErr w:type="spellStart"/>
-            <w:r>
-              <w:rPr>
-                <w:rFonts w:hint="eastAsia"/>
-                <w:bCs/>
-              </w:rPr>
-              <w:t>전처리</w:t>
-            </w:r>
-            <w:proofErr w:type="spellEnd"/>
-            <w:r>
-              <w:rPr>
-                <w:rFonts w:hint="eastAsia"/>
-                <w:bCs/>
-              </w:rPr>
-              <w:t>: 모델 학습을 위한 CCTV 영상과 데이터를 확보한다. OpenCV를 사용하여 영상에서 불필요한 노이즈 제거 후 Pandas를 활용하여 영상과 실제 강수량 값을 매칭</w:t>
-            </w:r>
+              <w:t xml:space="preserve"> - 데이터 수집 및 전처리: 모델 학습을 위한 CCTV 영상과 데이터를 확보한다. OpenCV를 사용하여 영상에서 불필요한 노이즈 제거 후 Pandas를 활용하여 영상과 실제 강수량 값을 매칭시키는 학습용 데이터셋을 구축한다.</w:t>
+            </w:r>
+          </w:p>
+          <w:p>
+            <w:pPr>
+              <w:ind w:left="300" w:hangingChars="150" w:hanging="300"/>
+              <w:jc w:val="left"/>
+              <w:rPr>
+                <w:bCs/>
+              </w:rPr>
+            </w:pPr>
             <w:r>
               <w:rPr>
                 <w:rFonts w:hint="eastAsia"/>
                 <w:bCs/>
               </w:rPr>
               <w:lastRenderedPageBreak/>
-              <w:t>시키는 학습용 데이터셋을 구축한다.</w:t>
+              <w:t xml:space="preserve"> - CNN 모델 구현 및 학습: PyTorch 또는 TensorFlow를 사용하여 이미지 인식에 최적화된 CNN 모델 아키텍처를 설계한다. 구축된 데이터셋을 이용하여 모델을 학습시키고, Scikit-learn의 성능 지표를 통해 목표 정확도를 달성할 때까지 모델을 검증하고 튜닝한다.</w:t>
             </w:r>
           </w:p>
           <w:p>
@@ -2084,23 +1925,7 @@
                 <w:rFonts w:hint="eastAsia"/>
                 <w:bCs/>
               </w:rPr>
-              <w:t xml:space="preserve"> - CNN 모델 구현 및 학습: </w:t>
-            </w:r>
-            <w:proofErr w:type="spellStart"/>
-            <w:r>
-              <w:rPr>
-                <w:rFonts w:hint="eastAsia"/>
-                <w:bCs/>
-              </w:rPr>
-              <w:t>PyTorch</w:t>
-            </w:r>
-            <w:proofErr w:type="spellEnd"/>
-            <w:r>
-              <w:rPr>
-                <w:rFonts w:hint="eastAsia"/>
-                <w:bCs/>
-              </w:rPr>
-              <w:t xml:space="preserve"> 또는 TensorFlow를 사용하여 이미지 인식에 최적화된 CNN 모델 아키텍처를 설계한다. 구축된 데이터셋을 이용하여 모델을 학습시키고, Scikit-learn의 성능 지표를 통해 목표 정확도를 달성할 때까지 모델을 검증하고 튜닝한다.</w:t>
+              <w:t>2단계: 백엔드 서버 개발</w:t>
             </w:r>
           </w:p>
           <w:p>
@@ -2116,23 +1941,7 @@
                 <w:rFonts w:hint="eastAsia"/>
                 <w:bCs/>
               </w:rPr>
-              <w:t xml:space="preserve">2단계: </w:t>
-            </w:r>
-            <w:proofErr w:type="spellStart"/>
-            <w:r>
-              <w:rPr>
-                <w:rFonts w:hint="eastAsia"/>
-                <w:bCs/>
-              </w:rPr>
-              <w:t>백엔드</w:t>
-            </w:r>
-            <w:proofErr w:type="spellEnd"/>
-            <w:r>
-              <w:rPr>
-                <w:rFonts w:hint="eastAsia"/>
-                <w:bCs/>
-              </w:rPr>
-              <w:t xml:space="preserve"> 서버 개발</w:t>
+              <w:t xml:space="preserve"> - 서버 환경 구축: Flask 프레임워크를 사용하여 서버 환경을 구성한다.</w:t>
             </w:r>
           </w:p>
           <w:p>
@@ -2148,7 +1957,7 @@
                 <w:rFonts w:hint="eastAsia"/>
                 <w:bCs/>
               </w:rPr>
-              <w:t xml:space="preserve"> - 서버 환경 구축: Flask 프레임워크를 사용하여 서버 환경을 구성한다.</w:t>
+              <w:t>3단계: 프론트엔드 대시보드 개발</w:t>
             </w:r>
           </w:p>
           <w:p>
@@ -2164,23 +1973,7 @@
                 <w:rFonts w:hint="eastAsia"/>
                 <w:bCs/>
               </w:rPr>
-              <w:t xml:space="preserve">3단계: </w:t>
-            </w:r>
-            <w:proofErr w:type="spellStart"/>
-            <w:r>
-              <w:rPr>
-                <w:rFonts w:hint="eastAsia"/>
-                <w:bCs/>
-              </w:rPr>
-              <w:t>프론트엔드</w:t>
-            </w:r>
-            <w:proofErr w:type="spellEnd"/>
-            <w:r>
-              <w:rPr>
-                <w:rFonts w:hint="eastAsia"/>
-                <w:bCs/>
-              </w:rPr>
-              <w:t xml:space="preserve"> 대시보드 개발</w:t>
+              <w:t xml:space="preserve"> - 대시보드 레이아웃 설계: Dash 또는 Streamlit을 사용하여 사용자가 상호작용할 웹 대시보드의 전체적인 구조와 레이아웃을 설계한다.</w:t>
             </w:r>
           </w:p>
           <w:p>
@@ -2196,78 +1989,13 @@
                 <w:rFonts w:hint="eastAsia"/>
                 <w:bCs/>
               </w:rPr>
-              <w:t xml:space="preserve"> - 대시보드 레이아웃 설계: Dash 또는 </w:t>
-            </w:r>
-            <w:proofErr w:type="spellStart"/>
-            <w:r>
-              <w:rPr>
-                <w:rFonts w:hint="eastAsia"/>
-                <w:bCs/>
-              </w:rPr>
-              <w:t>Streamlit</w:t>
-            </w:r>
-            <w:proofErr w:type="spellEnd"/>
-            <w:r>
-              <w:rPr>
-                <w:rFonts w:hint="eastAsia"/>
-                <w:bCs/>
-              </w:rPr>
-              <w:t>을 사용하여 사용자가 상호작용할 웹 대시보드의 전체적인 구조와 레이아웃을 설계한다.</w:t>
-            </w:r>
-          </w:p>
-          <w:p>
-            <w:pPr>
-              <w:ind w:left="300" w:hangingChars="150" w:hanging="300"/>
-              <w:jc w:val="left"/>
-              <w:rPr>
-                <w:bCs/>
-              </w:rPr>
-            </w:pPr>
-            <w:r>
-              <w:rPr>
-                <w:rFonts w:hint="eastAsia"/>
-                <w:bCs/>
-              </w:rPr>
-              <w:t xml:space="preserve"> - 핵심 기능 구현: Dash Leaflet을 이용해 실시간 강수량 분포를 보여주는 지도 기반 인터페이스를 구현하고, </w:t>
-            </w:r>
-            <w:proofErr w:type="spellStart"/>
-            <w:r>
-              <w:rPr>
-                <w:rFonts w:hint="eastAsia"/>
-                <w:bCs/>
-              </w:rPr>
-              <w:t>Plotly</w:t>
-            </w:r>
-            <w:proofErr w:type="spellEnd"/>
-            <w:r>
-              <w:rPr>
-                <w:rFonts w:hint="eastAsia"/>
-                <w:bCs/>
-              </w:rPr>
-              <w:t xml:space="preserve"> Express를 활용하여 시간대별 강수량 변화 등 다양한 정보를 인터랙티브 차트로 </w:t>
-            </w:r>
-            <w:proofErr w:type="spellStart"/>
-            <w:r>
-              <w:rPr>
-                <w:rFonts w:hint="eastAsia"/>
-                <w:bCs/>
-              </w:rPr>
-              <w:t>시각화한다</w:t>
-            </w:r>
-            <w:proofErr w:type="spellEnd"/>
-            <w:r>
-              <w:rPr>
-                <w:rFonts w:hint="eastAsia"/>
-                <w:bCs/>
-              </w:rPr>
-              <w:t>.</w:t>
-            </w:r>
-          </w:p>
-          <w:p>
-            <w:pPr>
-              <w:jc w:val="left"/>
-              <w:rPr>
-                <w:rFonts w:hint="eastAsia"/>
+              <w:t xml:space="preserve"> - 핵심 기능 구현: Dash Leaflet을 이용해 실시간 강수량 분포를 보여주는 지도 기반 인터페이스를 구현하고, Plotly Express를 활용하여 시간대별 강수량 변화 등 다양한 정보를 인터랙티브 차트로 시각화한다.</w:t>
+            </w:r>
+          </w:p>
+          <w:p>
+            <w:pPr>
+              <w:jc w:val="left"/>
+              <w:rPr>
                 <w:bCs/>
               </w:rPr>
             </w:pPr>
@@ -2336,63 +2064,18 @@
               <w:rPr>
                 <w:rFonts w:hint="eastAsia"/>
               </w:rPr>
-              <w:t xml:space="preserve"> 본 프로젝트 제안서는 기후 변화로 심화되는 국지성 집중호우 문제에 대응하기 위해, 기존 점 단위의 강수량 관측망이 가진 공간적 공백의 한계를 인식했다. 이를 해결하기 위해, 도시 전역의 CCTV 인프라를 활용하는 이미지 기반 딥러닝 모델을 제안했다. 이를 통해 고비용의 추가 장비 없이도 넓은 지역의 강수량을 정밀하게 추정하고, 그 결과를 실시간 웹 대시보드로 </w:t>
-            </w:r>
-            <w:proofErr w:type="spellStart"/>
-            <w:r>
-              <w:rPr>
-                <w:rFonts w:hint="eastAsia"/>
-              </w:rPr>
-              <w:t>시각화하여</w:t>
-            </w:r>
-            <w:proofErr w:type="spellEnd"/>
-            <w:r>
-              <w:rPr>
-                <w:rFonts w:hint="eastAsia"/>
-              </w:rPr>
-              <w:t xml:space="preserve"> 도시 재난 관리의 효율성을 높이는 시스템 구축 방안을 제시했다.</w:t>
-            </w:r>
-          </w:p>
-          <w:p>
-            <w:pPr>
-              <w:jc w:val="left"/>
-              <w:rPr>
-                <w:rFonts w:hint="eastAsia"/>
-              </w:rPr>
-            </w:pPr>
-            <w:r>
-              <w:rPr>
-                <w:rFonts w:hint="eastAsia"/>
-              </w:rPr>
-              <w:t xml:space="preserve"> 향후 본 프로젝트는 제안된 구현 계획에 따라 데이터셋 구축, CNN 모델 개발 및 학습, 그리고 </w:t>
-            </w:r>
-            <w:proofErr w:type="spellStart"/>
-            <w:r>
-              <w:rPr>
-                <w:rFonts w:hint="eastAsia"/>
-              </w:rPr>
-              <w:t>백엔드와</w:t>
-            </w:r>
-            <w:proofErr w:type="spellEnd"/>
-            <w:r>
-              <w:rPr>
-                <w:rFonts w:hint="eastAsia"/>
-              </w:rPr>
-              <w:t xml:space="preserve"> </w:t>
-            </w:r>
-            <w:proofErr w:type="spellStart"/>
-            <w:r>
-              <w:rPr>
-                <w:rFonts w:hint="eastAsia"/>
-              </w:rPr>
-              <w:t>프론트엔드를</w:t>
-            </w:r>
-            <w:proofErr w:type="spellEnd"/>
-            <w:r>
-              <w:rPr>
-                <w:rFonts w:hint="eastAsia"/>
-              </w:rPr>
-              <w:t xml:space="preserve"> 포함한 시스템 프로토타입 구현을 순차적으로 진행할 것이다. </w:t>
+              <w:t xml:space="preserve"> 본 프로젝트 제안서는 기후 변화로 심화되는 국지성 집중호우 문제에 대응하기 위해, 기존 점 단위의 강수량 관측망이 가진 공간적 공백의 한계를 인식했다. 이를 해결하기 위해, 도시 전역의 CCTV 인프라를 활용하는 이미지 기반 딥러닝 모델을 제안했다. 이를 통해 고비용의 추가 장비 없이도 넓은 지역의 강수량을 정밀하게 추정하고, 그 결과를 실시간 웹 대시보드로 시각화하여 도시 재난 관리의 효율성을 높이는 시스템 구축 방안을 제시했다.</w:t>
+            </w:r>
+          </w:p>
+          <w:p>
+            <w:pPr>
+              <w:jc w:val="left"/>
+            </w:pPr>
+            <w:r>
+              <w:rPr>
+                <w:rFonts w:hint="eastAsia"/>
+              </w:rPr>
+              <w:t xml:space="preserve"> 향후 본 프로젝트는 제안된 구현 계획에 따라 데이터셋 구축, CNN 모델 개발 및 학습, 그리고 백엔드와 프론트엔드를 포함한 시스템 프로토타입 구현을 순차적으로 진행할 것이다. </w:t>
             </w:r>
             <w:r>
               <w:t>프로토타입 개발 완료 후에는 실제 환경에서의 테스트를 통해 모델의 성능과 시스템의 안정성을 검증하고 개선해 나갈 계획</w:t>
@@ -2482,21 +2165,7 @@
         <w:rPr>
           <w:rFonts w:hint="eastAsia"/>
         </w:rPr>
-        <w:t>[</w:t>
-      </w:r>
-      <w:proofErr w:type="spellStart"/>
-      <w:r>
-        <w:rPr>
-          <w:rFonts w:hint="eastAsia"/>
-        </w:rPr>
-        <w:t>헬로이슈토크</w:t>
-      </w:r>
-      <w:proofErr w:type="spellEnd"/>
-      <w:r>
-        <w:rPr>
-          <w:rFonts w:hint="eastAsia"/>
-        </w:rPr>
-        <w:t>] 집중호우 더 늘었다…지구의 경고</w:t>
+        <w:t>[헬로이슈토크] 집중호우 더 늘었다…지구의 경고</w:t>
       </w:r>
       <w:r>
         <w:t>”</w:t>
@@ -2528,21 +2197,7 @@
         <w:rPr>
           <w:rFonts w:hint="eastAsia"/>
         </w:rPr>
-        <w:t xml:space="preserve">[2] </w:t>
-      </w:r>
-      <w:proofErr w:type="spellStart"/>
-      <w:r>
-        <w:rPr>
-          <w:rFonts w:hint="eastAsia"/>
-        </w:rPr>
-        <w:t>김순강</w:t>
-      </w:r>
-      <w:proofErr w:type="spellEnd"/>
-      <w:r>
-        <w:rPr>
-          <w:rFonts w:hint="eastAsia"/>
-        </w:rPr>
-        <w:t xml:space="preserve">(2024.7.23), </w:t>
+        <w:t xml:space="preserve">[2] 김순강(2024.7.23), </w:t>
       </w:r>
       <w:r>
         <w:t>“</w:t>
@@ -2576,26 +2231,22 @@
         <w:t xml:space="preserve">[3] </w:t>
       </w:r>
       <w:r>
-        <w:t xml:space="preserve">Ochoa-Rodriguez, S., Wang, L.-P., Willems, P., &amp; </w:t>
-      </w:r>
-      <w:proofErr w:type="spellStart"/>
-      <w:r>
-        <w:t>Onof</w:t>
-      </w:r>
-      <w:proofErr w:type="spellEnd"/>
-      <w:r>
-        <w:t xml:space="preserve">, C. (2019). A review of radar–rain gauge </w:t>
-      </w:r>
-      <w:r>
-        <w:lastRenderedPageBreak/>
-        <w:t xml:space="preserve">data merging methods and their potential for urban hydrological applications. </w:t>
+        <w:t xml:space="preserve">Ochoa-Rodriguez, S., Wang, L.-P., Willems, P., &amp; Onof, C. (2019). A review of radar–rain gauge data merging methods and their potential for urban hydrological applications. </w:t>
       </w:r>
       <w:r>
         <w:rPr>
           <w:i/>
           <w:iCs/>
         </w:rPr>
-        <w:t>Water Resources Research</w:t>
+        <w:t xml:space="preserve">Water Resources </w:t>
+      </w:r>
+      <w:r>
+        <w:rPr>
+          <w:i/>
+          <w:iCs/>
+        </w:rPr>
+        <w:lastRenderedPageBreak/>
+        <w:t>Research</w:t>
       </w:r>
       <w:r>
         <w:t xml:space="preserve">, </w:t>
@@ -2620,18 +2271,12 @@
       </w:hyperlink>
     </w:p>
     <w:p>
-      <w:pPr>
-        <w:rPr>
-          <w:rFonts w:hint="eastAsia"/>
-        </w:rPr>
-      </w:pPr>
       <w:r>
         <w:rPr>
           <w:rFonts w:hint="eastAsia"/>
         </w:rPr>
         <w:t xml:space="preserve">[4] </w:t>
       </w:r>
-      <w:proofErr w:type="spellStart"/>
       <w:r>
         <w:t>O</w:t>
       </w:r>
@@ -2651,19 +2296,7 @@
         <w:t>ó</w:t>
       </w:r>
       <w:r>
-        <w:t>dka</w:t>
-      </w:r>
-      <w:proofErr w:type="spellEnd"/>
-      <w:r>
-        <w:t xml:space="preserve">, K., </w:t>
-      </w:r>
-      <w:proofErr w:type="spellStart"/>
-      <w:r>
-        <w:t>Szturc</w:t>
-      </w:r>
-      <w:proofErr w:type="spellEnd"/>
-      <w:r>
-        <w:t xml:space="preserve">, J., &amp; Jurczyk, A. (2021). Analysis of precipitation totals based on radar and rain gauge data. </w:t>
+        <w:t xml:space="preserve">dka, K., Szturc, J., &amp; Jurczyk, A. (2021). Analysis of precipitation totals based on radar and rain gauge data. </w:t>
       </w:r>
       <w:r>
         <w:rPr>

</xml_diff>